<commit_message>
fix OMDB api error
</commit_message>
<xml_diff>
--- a/206 Final Project Report.docx
+++ b/206 Final Project Report.docx
@@ -3,17 +3,673 @@
 <w:document xmlns:wpc="http://schemas.microsoft.com/office/word/2010/wordprocessingCanvas" xmlns:mo="http://schemas.microsoft.com/office/mac/office/2008/main" xmlns:mc="http://schemas.openxmlformats.org/markup-compatibility/2006" xmlns:mv="urn:schemas-microsoft-com:mac:vml" xmlns:o="urn:schemas-microsoft-com:office:office" xmlns:r="http://schemas.openxmlformats.org/officeDocument/2006/relationships" xmlns:m="http://schemas.openxmlformats.org/officeDocument/2006/math" xmlns:v="urn:schemas-microsoft-com:vml" xmlns:wp14="http://schemas.microsoft.com/office/word/2010/wordprocessingDrawing" xmlns:wp="http://schemas.openxmlformats.org/drawingml/2006/wordprocessingDrawing" xmlns:w10="urn:schemas-microsoft-com:office:word" xmlns:w="http://schemas.openxmlformats.org/wordprocessingml/2006/main" xmlns:w14="http://schemas.microsoft.com/office/word/2010/wordml" xmlns:w15="http://schemas.microsoft.com/office/word/2012/wordml" xmlns:wpg="http://schemas.microsoft.com/office/word/2010/wordprocessingGroup" xmlns:wpi="http://schemas.microsoft.com/office/word/2010/wordprocessingInk" xmlns:wne="http://schemas.microsoft.com/office/word/2006/wordml" xmlns:wps="http://schemas.microsoft.com/office/word/2010/wordprocessingShape" mc:Ignorable="w14 w15 wp14">
   <w:body>
     <w:p>
-      <w:bookmarkStart w:id="0" w:name="_GoBack"/>
-      <w:bookmarkEnd w:id="0"/>
+      <w:pPr>
+        <w:widowControl w:val="0"/>
+        <w:numPr>
+          <w:ilvl w:val="0"/>
+          <w:numId w:val="1"/>
+        </w:numPr>
+        <w:tabs>
+          <w:tab w:val="left" w:pos="220"/>
+          <w:tab w:val="left" w:pos="720"/>
+        </w:tabs>
+        <w:autoSpaceDE w:val="0"/>
+        <w:autoSpaceDN w:val="0"/>
+        <w:adjustRightInd w:val="0"/>
+        <w:spacing w:after="293"/>
+        <w:ind w:hanging="720"/>
+        <w:contextualSpacing/>
+        <w:rPr>
+          <w:rFonts w:ascii="Times New Roman" w:hAnsi="Times New Roman" w:cs="Times New Roman"/>
+        </w:rPr>
+      </w:pPr>
+      <w:r>
+        <w:rPr>
+          <w:rFonts w:ascii="Times New Roman" w:hAnsi="Times New Roman" w:cs="Times New Roman"/>
+        </w:rPr>
+        <w:t xml:space="preserve">Your goals </w:t>
+      </w:r>
+      <w:r>
+        <w:rPr>
+          <w:rFonts w:ascii="MS Mincho" w:eastAsia="MS Mincho" w:hAnsi="MS Mincho" w:cs="MS Mincho"/>
+        </w:rPr>
+        <w:t> +</w:t>
+      </w:r>
+    </w:p>
+    <w:p>
+      <w:pPr>
+        <w:widowControl w:val="0"/>
+        <w:numPr>
+          <w:ilvl w:val="0"/>
+          <w:numId w:val="1"/>
+        </w:numPr>
+        <w:tabs>
+          <w:tab w:val="left" w:pos="220"/>
+          <w:tab w:val="left" w:pos="720"/>
+        </w:tabs>
+        <w:autoSpaceDE w:val="0"/>
+        <w:autoSpaceDN w:val="0"/>
+        <w:adjustRightInd w:val="0"/>
+        <w:spacing w:after="293"/>
+        <w:ind w:hanging="720"/>
+        <w:contextualSpacing/>
+        <w:rPr>
+          <w:rFonts w:ascii="Times New Roman" w:hAnsi="Times New Roman" w:cs="Times New Roman"/>
+        </w:rPr>
+      </w:pPr>
+      <w:r>
+        <w:rPr>
+          <w:rFonts w:ascii="Times New Roman" w:hAnsi="Times New Roman" w:cs="Times New Roman"/>
+        </w:rPr>
+        <w:t xml:space="preserve">Which goals you achieved </w:t>
+      </w:r>
+      <w:r>
+        <w:rPr>
+          <w:rFonts w:ascii="MS Mincho" w:eastAsia="MS Mincho" w:hAnsi="MS Mincho" w:cs="MS Mincho"/>
+        </w:rPr>
+        <w:t> +</w:t>
+      </w:r>
+    </w:p>
+    <w:p>
+      <w:pPr>
+        <w:widowControl w:val="0"/>
+        <w:numPr>
+          <w:ilvl w:val="0"/>
+          <w:numId w:val="1"/>
+        </w:numPr>
+        <w:tabs>
+          <w:tab w:val="left" w:pos="220"/>
+          <w:tab w:val="left" w:pos="720"/>
+        </w:tabs>
+        <w:autoSpaceDE w:val="0"/>
+        <w:autoSpaceDN w:val="0"/>
+        <w:adjustRightInd w:val="0"/>
+        <w:spacing w:after="293"/>
+        <w:ind w:hanging="720"/>
+        <w:contextualSpacing/>
+        <w:rPr>
+          <w:rFonts w:ascii="Times New Roman" w:hAnsi="Times New Roman" w:cs="Times New Roman"/>
+        </w:rPr>
+      </w:pPr>
+      <w:r>
+        <w:rPr>
+          <w:rFonts w:ascii="Times New Roman" w:hAnsi="Times New Roman" w:cs="Times New Roman"/>
+        </w:rPr>
+        <w:t xml:space="preserve">What problems you faced </w:t>
+      </w:r>
+      <w:r>
+        <w:rPr>
+          <w:rFonts w:ascii="MS Mincho" w:eastAsia="MS Mincho" w:hAnsi="MS Mincho" w:cs="MS Mincho"/>
+        </w:rPr>
+        <w:t> +</w:t>
+      </w:r>
+    </w:p>
+    <w:p>
+      <w:pPr>
+        <w:widowControl w:val="0"/>
+        <w:numPr>
+          <w:ilvl w:val="0"/>
+          <w:numId w:val="1"/>
+        </w:numPr>
+        <w:tabs>
+          <w:tab w:val="left" w:pos="220"/>
+          <w:tab w:val="left" w:pos="720"/>
+        </w:tabs>
+        <w:autoSpaceDE w:val="0"/>
+        <w:autoSpaceDN w:val="0"/>
+        <w:adjustRightInd w:val="0"/>
+        <w:spacing w:after="293"/>
+        <w:ind w:hanging="720"/>
+        <w:contextualSpacing/>
+        <w:rPr>
+          <w:rFonts w:ascii="Times New Roman" w:hAnsi="Times New Roman" w:cs="Times New Roman"/>
+        </w:rPr>
+      </w:pPr>
+      <w:r>
+        <w:rPr>
+          <w:rFonts w:ascii="Times New Roman" w:hAnsi="Times New Roman" w:cs="Times New Roman"/>
+        </w:rPr>
+        <w:t xml:space="preserve">Your social media “report” </w:t>
+      </w:r>
+      <w:r>
+        <w:rPr>
+          <w:rFonts w:ascii="MS Mincho" w:eastAsia="MS Mincho" w:hAnsi="MS Mincho" w:cs="MS Mincho"/>
+        </w:rPr>
+        <w:t> +</w:t>
+      </w:r>
+    </w:p>
+    <w:p>
+      <w:pPr>
+        <w:widowControl w:val="0"/>
+        <w:numPr>
+          <w:ilvl w:val="0"/>
+          <w:numId w:val="1"/>
+        </w:numPr>
+        <w:tabs>
+          <w:tab w:val="left" w:pos="220"/>
+          <w:tab w:val="left" w:pos="720"/>
+        </w:tabs>
+        <w:autoSpaceDE w:val="0"/>
+        <w:autoSpaceDN w:val="0"/>
+        <w:adjustRightInd w:val="0"/>
+        <w:spacing w:after="293"/>
+        <w:ind w:hanging="720"/>
+        <w:contextualSpacing/>
+        <w:rPr>
+          <w:rFonts w:ascii="Times New Roman" w:hAnsi="Times New Roman" w:cs="Times New Roman"/>
+        </w:rPr>
+      </w:pPr>
+      <w:r>
+        <w:rPr>
+          <w:rFonts w:ascii="Times New Roman" w:hAnsi="Times New Roman" w:cs="Times New Roman"/>
+        </w:rPr>
+        <w:t xml:space="preserve">Instructions for running your code. </w:t>
+      </w:r>
+      <w:r>
+        <w:rPr>
+          <w:rFonts w:ascii="MS Mincho" w:eastAsia="MS Mincho" w:hAnsi="MS Mincho" w:cs="MS Mincho"/>
+        </w:rPr>
+        <w:t> +</w:t>
+      </w:r>
+    </w:p>
+    <w:p>
+      <w:pPr>
+        <w:widowControl w:val="0"/>
+        <w:numPr>
+          <w:ilvl w:val="0"/>
+          <w:numId w:val="1"/>
+        </w:numPr>
+        <w:tabs>
+          <w:tab w:val="left" w:pos="220"/>
+          <w:tab w:val="left" w:pos="720"/>
+        </w:tabs>
+        <w:autoSpaceDE w:val="0"/>
+        <w:autoSpaceDN w:val="0"/>
+        <w:adjustRightInd w:val="0"/>
+        <w:spacing w:after="293"/>
+        <w:ind w:hanging="720"/>
+        <w:contextualSpacing/>
+        <w:rPr>
+          <w:rFonts w:ascii="Times New Roman" w:hAnsi="Times New Roman" w:cs="Times New Roman"/>
+        </w:rPr>
+      </w:pPr>
+      <w:r>
+        <w:rPr>
+          <w:rFonts w:ascii="Times New Roman" w:hAnsi="Times New Roman" w:cs="Times New Roman"/>
+        </w:rPr>
+        <w:t>Documentation for each function you wrote (Code must be fully formatted and you must</w:t>
+      </w:r>
+      <w:r>
+        <w:rPr>
+          <w:rFonts w:ascii="Times New Roman" w:hAnsi="Times New Roman" w:cs="Times New Roman"/>
+        </w:rPr>
+        <w:t xml:space="preserve"> </w:t>
+      </w:r>
+      <w:r>
+        <w:rPr>
+          <w:rFonts w:ascii="Times New Roman" w:hAnsi="Times New Roman" w:cs="Times New Roman"/>
+        </w:rPr>
+        <w:t xml:space="preserve">include ALL resources used.) </w:t>
+      </w:r>
+      <w:r>
+        <w:rPr>
+          <w:rFonts w:ascii="MS Mincho" w:eastAsia="MS Mincho" w:hAnsi="MS Mincho" w:cs="MS Mincho"/>
+        </w:rPr>
+        <w:t> +</w:t>
+      </w:r>
+    </w:p>
+    <w:p>
+      <w:pPr>
+        <w:widowControl w:val="0"/>
+        <w:tabs>
+          <w:tab w:val="left" w:pos="220"/>
+          <w:tab w:val="left" w:pos="720"/>
+        </w:tabs>
+        <w:autoSpaceDE w:val="0"/>
+        <w:autoSpaceDN w:val="0"/>
+        <w:adjustRightInd w:val="0"/>
+        <w:spacing w:after="293"/>
+        <w:contextualSpacing/>
+        <w:rPr>
+          <w:rFonts w:ascii="MS Mincho" w:eastAsia="MS Mincho" w:hAnsi="MS Mincho" w:cs="MS Mincho"/>
+        </w:rPr>
+      </w:pPr>
+    </w:p>
+    <w:tbl>
+      <w:tblPr>
+        <w:tblStyle w:val="TableGrid"/>
+        <w:tblW w:w="0" w:type="auto"/>
+        <w:tblLook w:val="04A0" w:firstRow="1" w:lastRow="0" w:firstColumn="1" w:lastColumn="0" w:noHBand="0" w:noVBand="1"/>
+      </w:tblPr>
+      <w:tblGrid>
+        <w:gridCol w:w="2337"/>
+        <w:gridCol w:w="2337"/>
+        <w:gridCol w:w="2338"/>
+        <w:gridCol w:w="2338"/>
+      </w:tblGrid>
+      <w:tr>
+        <w:trPr>
+          <w:trHeight w:val="584"/>
+        </w:trPr>
+        <w:tc>
+          <w:tcPr>
+            <w:tcW w:w="2337" w:type="dxa"/>
+          </w:tcPr>
+          <w:p>
+            <w:pPr>
+              <w:widowControl w:val="0"/>
+              <w:tabs>
+                <w:tab w:val="left" w:pos="220"/>
+                <w:tab w:val="left" w:pos="720"/>
+              </w:tabs>
+              <w:autoSpaceDE w:val="0"/>
+              <w:autoSpaceDN w:val="0"/>
+              <w:adjustRightInd w:val="0"/>
+              <w:spacing w:after="293"/>
+              <w:contextualSpacing/>
+              <w:jc w:val="center"/>
+              <w:rPr>
+                <w:rFonts w:ascii="Times New Roman" w:hAnsi="Times New Roman" w:cs="Times New Roman"/>
+              </w:rPr>
+            </w:pPr>
+            <w:r>
+              <w:rPr>
+                <w:rFonts w:ascii="Times New Roman" w:hAnsi="Times New Roman" w:cs="Times New Roman"/>
+              </w:rPr>
+              <w:t>DATE</w:t>
+            </w:r>
+          </w:p>
+        </w:tc>
+        <w:tc>
+          <w:tcPr>
+            <w:tcW w:w="2337" w:type="dxa"/>
+          </w:tcPr>
+          <w:p>
+            <w:pPr>
+              <w:widowControl w:val="0"/>
+              <w:tabs>
+                <w:tab w:val="left" w:pos="220"/>
+                <w:tab w:val="left" w:pos="720"/>
+              </w:tabs>
+              <w:autoSpaceDE w:val="0"/>
+              <w:autoSpaceDN w:val="0"/>
+              <w:adjustRightInd w:val="0"/>
+              <w:spacing w:after="293"/>
+              <w:contextualSpacing/>
+              <w:jc w:val="center"/>
+              <w:rPr>
+                <w:rFonts w:ascii="Times New Roman" w:hAnsi="Times New Roman" w:cs="Times New Roman"/>
+              </w:rPr>
+            </w:pPr>
+            <w:r>
+              <w:rPr>
+                <w:rFonts w:ascii="Times New Roman" w:hAnsi="Times New Roman" w:cs="Times New Roman"/>
+              </w:rPr>
+              <w:t>ISSUE DESCRIPTION</w:t>
+            </w:r>
+          </w:p>
+        </w:tc>
+        <w:tc>
+          <w:tcPr>
+            <w:tcW w:w="2338" w:type="dxa"/>
+          </w:tcPr>
+          <w:p>
+            <w:pPr>
+              <w:widowControl w:val="0"/>
+              <w:tabs>
+                <w:tab w:val="left" w:pos="220"/>
+                <w:tab w:val="left" w:pos="720"/>
+              </w:tabs>
+              <w:autoSpaceDE w:val="0"/>
+              <w:autoSpaceDN w:val="0"/>
+              <w:adjustRightInd w:val="0"/>
+              <w:spacing w:after="293"/>
+              <w:contextualSpacing/>
+              <w:jc w:val="center"/>
+              <w:rPr>
+                <w:rFonts w:ascii="Times New Roman" w:hAnsi="Times New Roman" w:cs="Times New Roman"/>
+              </w:rPr>
+            </w:pPr>
+            <w:r>
+              <w:rPr>
+                <w:rFonts w:ascii="Times New Roman" w:hAnsi="Times New Roman" w:cs="Times New Roman"/>
+              </w:rPr>
+              <w:t>LOCATION OF RESOURCE</w:t>
+            </w:r>
+          </w:p>
+        </w:tc>
+        <w:tc>
+          <w:tcPr>
+            <w:tcW w:w="2338" w:type="dxa"/>
+          </w:tcPr>
+          <w:p>
+            <w:pPr>
+              <w:widowControl w:val="0"/>
+              <w:tabs>
+                <w:tab w:val="left" w:pos="220"/>
+                <w:tab w:val="left" w:pos="720"/>
+              </w:tabs>
+              <w:autoSpaceDE w:val="0"/>
+              <w:autoSpaceDN w:val="0"/>
+              <w:adjustRightInd w:val="0"/>
+              <w:spacing w:after="293"/>
+              <w:contextualSpacing/>
+              <w:jc w:val="center"/>
+              <w:rPr>
+                <w:rFonts w:ascii="Times New Roman" w:hAnsi="Times New Roman" w:cs="Times New Roman"/>
+              </w:rPr>
+            </w:pPr>
+            <w:r>
+              <w:rPr>
+                <w:rFonts w:ascii="Times New Roman" w:hAnsi="Times New Roman" w:cs="Times New Roman"/>
+              </w:rPr>
+              <w:t>RESULT (did it solve the issue?)</w:t>
+            </w:r>
+          </w:p>
+        </w:tc>
+      </w:tr>
+      <w:tr>
+        <w:tc>
+          <w:tcPr>
+            <w:tcW w:w="2337" w:type="dxa"/>
+          </w:tcPr>
+          <w:p>
+            <w:pPr>
+              <w:widowControl w:val="0"/>
+              <w:tabs>
+                <w:tab w:val="left" w:pos="220"/>
+                <w:tab w:val="left" w:pos="720"/>
+              </w:tabs>
+              <w:autoSpaceDE w:val="0"/>
+              <w:autoSpaceDN w:val="0"/>
+              <w:adjustRightInd w:val="0"/>
+              <w:spacing w:after="293"/>
+              <w:contextualSpacing/>
+              <w:rPr>
+                <w:rFonts w:ascii="Times New Roman" w:hAnsi="Times New Roman" w:cs="Times New Roman"/>
+              </w:rPr>
+            </w:pPr>
+            <w:r>
+              <w:rPr>
+                <w:rFonts w:ascii="Times New Roman" w:hAnsi="Times New Roman" w:cs="Times New Roman"/>
+              </w:rPr>
+              <w:t>12/2/17</w:t>
+            </w:r>
+          </w:p>
+        </w:tc>
+        <w:tc>
+          <w:tcPr>
+            <w:tcW w:w="2337" w:type="dxa"/>
+          </w:tcPr>
+          <w:p>
+            <w:pPr>
+              <w:widowControl w:val="0"/>
+              <w:tabs>
+                <w:tab w:val="left" w:pos="220"/>
+                <w:tab w:val="left" w:pos="720"/>
+              </w:tabs>
+              <w:autoSpaceDE w:val="0"/>
+              <w:autoSpaceDN w:val="0"/>
+              <w:adjustRightInd w:val="0"/>
+              <w:spacing w:after="293"/>
+              <w:contextualSpacing/>
+              <w:rPr>
+                <w:rFonts w:ascii="Times New Roman" w:hAnsi="Times New Roman" w:cs="Times New Roman"/>
+              </w:rPr>
+            </w:pPr>
+            <w:r>
+              <w:rPr>
+                <w:rFonts w:ascii="Times New Roman" w:hAnsi="Times New Roman" w:cs="Times New Roman"/>
+              </w:rPr>
+              <w:t xml:space="preserve">Type error: ‘TypeNone’ object is not suscriptible </w:t>
+            </w:r>
+            <w:r>
+              <w:rPr>
+                <w:rFonts w:ascii="Times New Roman" w:hAnsi="Times New Roman" w:cs="Times New Roman"/>
+              </w:rPr>
+              <w:t>for my IMDB movie API</w:t>
+            </w:r>
+            <w:bookmarkStart w:id="0" w:name="_GoBack"/>
+            <w:bookmarkEnd w:id="0"/>
+          </w:p>
+        </w:tc>
+        <w:tc>
+          <w:tcPr>
+            <w:tcW w:w="2338" w:type="dxa"/>
+          </w:tcPr>
+          <w:p>
+            <w:pPr>
+              <w:widowControl w:val="0"/>
+              <w:tabs>
+                <w:tab w:val="left" w:pos="220"/>
+                <w:tab w:val="left" w:pos="720"/>
+              </w:tabs>
+              <w:autoSpaceDE w:val="0"/>
+              <w:autoSpaceDN w:val="0"/>
+              <w:adjustRightInd w:val="0"/>
+              <w:spacing w:after="293"/>
+              <w:contextualSpacing/>
+              <w:rPr>
+                <w:rFonts w:ascii="Times New Roman" w:hAnsi="Times New Roman" w:cs="Times New Roman"/>
+              </w:rPr>
+            </w:pPr>
+          </w:p>
+        </w:tc>
+        <w:tc>
+          <w:tcPr>
+            <w:tcW w:w="2338" w:type="dxa"/>
+          </w:tcPr>
+          <w:p>
+            <w:pPr>
+              <w:widowControl w:val="0"/>
+              <w:tabs>
+                <w:tab w:val="left" w:pos="220"/>
+                <w:tab w:val="left" w:pos="720"/>
+              </w:tabs>
+              <w:autoSpaceDE w:val="0"/>
+              <w:autoSpaceDN w:val="0"/>
+              <w:adjustRightInd w:val="0"/>
+              <w:spacing w:after="293"/>
+              <w:contextualSpacing/>
+              <w:rPr>
+                <w:rFonts w:ascii="Times New Roman" w:hAnsi="Times New Roman" w:cs="Times New Roman"/>
+              </w:rPr>
+            </w:pPr>
+          </w:p>
+        </w:tc>
+      </w:tr>
+      <w:tr>
+        <w:tc>
+          <w:tcPr>
+            <w:tcW w:w="2337" w:type="dxa"/>
+          </w:tcPr>
+          <w:p>
+            <w:pPr>
+              <w:widowControl w:val="0"/>
+              <w:tabs>
+                <w:tab w:val="left" w:pos="220"/>
+                <w:tab w:val="left" w:pos="720"/>
+              </w:tabs>
+              <w:autoSpaceDE w:val="0"/>
+              <w:autoSpaceDN w:val="0"/>
+              <w:adjustRightInd w:val="0"/>
+              <w:spacing w:after="293"/>
+              <w:contextualSpacing/>
+              <w:rPr>
+                <w:rFonts w:ascii="Times New Roman" w:hAnsi="Times New Roman" w:cs="Times New Roman"/>
+              </w:rPr>
+            </w:pPr>
+          </w:p>
+        </w:tc>
+        <w:tc>
+          <w:tcPr>
+            <w:tcW w:w="2337" w:type="dxa"/>
+          </w:tcPr>
+          <w:p>
+            <w:pPr>
+              <w:widowControl w:val="0"/>
+              <w:tabs>
+                <w:tab w:val="left" w:pos="220"/>
+                <w:tab w:val="left" w:pos="720"/>
+              </w:tabs>
+              <w:autoSpaceDE w:val="0"/>
+              <w:autoSpaceDN w:val="0"/>
+              <w:adjustRightInd w:val="0"/>
+              <w:spacing w:after="293"/>
+              <w:contextualSpacing/>
+              <w:rPr>
+                <w:rFonts w:ascii="Times New Roman" w:hAnsi="Times New Roman" w:cs="Times New Roman"/>
+              </w:rPr>
+            </w:pPr>
+          </w:p>
+        </w:tc>
+        <w:tc>
+          <w:tcPr>
+            <w:tcW w:w="2338" w:type="dxa"/>
+          </w:tcPr>
+          <w:p>
+            <w:pPr>
+              <w:widowControl w:val="0"/>
+              <w:tabs>
+                <w:tab w:val="left" w:pos="220"/>
+                <w:tab w:val="left" w:pos="720"/>
+              </w:tabs>
+              <w:autoSpaceDE w:val="0"/>
+              <w:autoSpaceDN w:val="0"/>
+              <w:adjustRightInd w:val="0"/>
+              <w:spacing w:after="293"/>
+              <w:contextualSpacing/>
+              <w:rPr>
+                <w:rFonts w:ascii="Times New Roman" w:hAnsi="Times New Roman" w:cs="Times New Roman"/>
+              </w:rPr>
+            </w:pPr>
+          </w:p>
+        </w:tc>
+        <w:tc>
+          <w:tcPr>
+            <w:tcW w:w="2338" w:type="dxa"/>
+          </w:tcPr>
+          <w:p>
+            <w:pPr>
+              <w:widowControl w:val="0"/>
+              <w:tabs>
+                <w:tab w:val="left" w:pos="220"/>
+                <w:tab w:val="left" w:pos="720"/>
+              </w:tabs>
+              <w:autoSpaceDE w:val="0"/>
+              <w:autoSpaceDN w:val="0"/>
+              <w:adjustRightInd w:val="0"/>
+              <w:spacing w:after="293"/>
+              <w:contextualSpacing/>
+              <w:rPr>
+                <w:rFonts w:ascii="Times New Roman" w:hAnsi="Times New Roman" w:cs="Times New Roman"/>
+              </w:rPr>
+            </w:pPr>
+          </w:p>
+        </w:tc>
+      </w:tr>
+    </w:tbl>
+    <w:p>
+      <w:pPr>
+        <w:widowControl w:val="0"/>
+        <w:tabs>
+          <w:tab w:val="left" w:pos="220"/>
+          <w:tab w:val="left" w:pos="720"/>
+        </w:tabs>
+        <w:autoSpaceDE w:val="0"/>
+        <w:autoSpaceDN w:val="0"/>
+        <w:adjustRightInd w:val="0"/>
+        <w:spacing w:after="293"/>
+        <w:contextualSpacing/>
+        <w:rPr>
+          <w:rFonts w:ascii="Times New Roman" w:hAnsi="Times New Roman" w:cs="Times New Roman"/>
+        </w:rPr>
+      </w:pPr>
+    </w:p>
+    <w:p>
+      <w:pPr>
+        <w:contextualSpacing/>
+        <w:rPr>
+          <w:rFonts w:ascii="Times New Roman" w:hAnsi="Times New Roman" w:cs="Times New Roman"/>
+        </w:rPr>
+      </w:pPr>
     </w:p>
     <w:sectPr>
       <w:pgSz w:w="12240" w:h="15840"/>
       <w:pgMar w:top="1440" w:right="1440" w:bottom="1440" w:left="1440" w:header="720" w:footer="720" w:gutter="0"/>
       <w:cols w:space="720"/>
-      <w:docGrid w:linePitch="360"/>
+      <w:noEndnote/>
     </w:sectPr>
   </w:body>
 </w:document>
+</file>
+
+<file path=word/numbering.xml><?xml version="1.0" encoding="utf-8"?>
+<w:numbering xmlns:wpc="http://schemas.microsoft.com/office/word/2010/wordprocessingCanvas" xmlns:mo="http://schemas.microsoft.com/office/mac/office/2008/main" xmlns:mc="http://schemas.openxmlformats.org/markup-compatibility/2006" xmlns:mv="urn:schemas-microsoft-com:mac:vml" xmlns:o="urn:schemas-microsoft-com:office:office" xmlns:r="http://schemas.openxmlformats.org/officeDocument/2006/relationships" xmlns:m="http://schemas.openxmlformats.org/officeDocument/2006/math" xmlns:v="urn:schemas-microsoft-com:vml" xmlns:wp14="http://schemas.microsoft.com/office/word/2010/wordprocessingDrawing" xmlns:wp="http://schemas.openxmlformats.org/drawingml/2006/wordprocessingDrawing" xmlns:w10="urn:schemas-microsoft-com:office:word" xmlns:w="http://schemas.openxmlformats.org/wordprocessingml/2006/main" xmlns:w14="http://schemas.microsoft.com/office/word/2010/wordml" xmlns:w15="http://schemas.microsoft.com/office/word/2012/wordml" xmlns:wpg="http://schemas.microsoft.com/office/word/2010/wordprocessingGroup" xmlns:wpi="http://schemas.microsoft.com/office/word/2010/wordprocessingInk" xmlns:wne="http://schemas.microsoft.com/office/word/2006/wordml" xmlns:wps="http://schemas.microsoft.com/office/word/2010/wordprocessingShape" mc:Ignorable="w14 w15 wp14">
+  <w:abstractNum w:abstractNumId="0">
+    <w:nsid w:val="00000001"/>
+    <w:multiLevelType w:val="hybridMultilevel"/>
+    <w:tmpl w:val="00000001"/>
+    <w:lvl w:ilvl="0" w:tplc="00000001">
+      <w:start w:val="1"/>
+      <w:numFmt w:val="decimal"/>
+      <w:lvlText w:val="%1."/>
+      <w:lvlJc w:val="left"/>
+      <w:pPr>
+        <w:ind w:left="720" w:hanging="360"/>
+      </w:pPr>
+    </w:lvl>
+    <w:lvl w:ilvl="1" w:tplc="FFFFFFFF">
+      <w:numFmt w:val="decimal"/>
+      <w:lvlText w:val=""/>
+      <w:lvlJc w:val="left"/>
+    </w:lvl>
+    <w:lvl w:ilvl="2" w:tplc="FFFFFFFF">
+      <w:numFmt w:val="decimal"/>
+      <w:lvlText w:val=""/>
+      <w:lvlJc w:val="left"/>
+    </w:lvl>
+    <w:lvl w:ilvl="3" w:tplc="FFFFFFFF">
+      <w:numFmt w:val="decimal"/>
+      <w:lvlText w:val=""/>
+      <w:lvlJc w:val="left"/>
+    </w:lvl>
+    <w:lvl w:ilvl="4" w:tplc="FFFFFFFF">
+      <w:numFmt w:val="decimal"/>
+      <w:lvlText w:val=""/>
+      <w:lvlJc w:val="left"/>
+    </w:lvl>
+    <w:lvl w:ilvl="5" w:tplc="FFFFFFFF">
+      <w:numFmt w:val="decimal"/>
+      <w:lvlText w:val=""/>
+      <w:lvlJc w:val="left"/>
+    </w:lvl>
+    <w:lvl w:ilvl="6" w:tplc="FFFFFFFF">
+      <w:numFmt w:val="decimal"/>
+      <w:lvlText w:val=""/>
+      <w:lvlJc w:val="left"/>
+    </w:lvl>
+    <w:lvl w:ilvl="7" w:tplc="FFFFFFFF">
+      <w:numFmt w:val="decimal"/>
+      <w:lvlText w:val=""/>
+      <w:lvlJc w:val="left"/>
+    </w:lvl>
+    <w:lvl w:ilvl="8" w:tplc="FFFFFFFF">
+      <w:numFmt w:val="decimal"/>
+      <w:lvlText w:val=""/>
+      <w:lvlJc w:val="left"/>
+    </w:lvl>
+  </w:abstractNum>
+  <w:num w:numId="1">
+    <w:abstractNumId w:val="0"/>
+  </w:num>
+</w:numbering>
 </file>
 
 <file path=word/styles.xml><?xml version="1.0" encoding="utf-8"?>
@@ -442,6 +1098,29 @@
     <w:semiHidden/>
     <w:unhideWhenUsed/>
   </w:style>
+  <w:style w:type="table" w:styleId="TableGrid">
+    <w:name w:val="Table Grid"/>
+    <w:basedOn w:val="TableNormal"/>
+    <w:uiPriority w:val="39"/>
+    <w:rsid w:val="00F255EC"/>
+    <w:tblPr>
+      <w:tblInd w:w="0" w:type="dxa"/>
+      <w:tblBorders>
+        <w:top w:val="single" w:sz="4" w:space="0" w:color="auto"/>
+        <w:left w:val="single" w:sz="4" w:space="0" w:color="auto"/>
+        <w:bottom w:val="single" w:sz="4" w:space="0" w:color="auto"/>
+        <w:right w:val="single" w:sz="4" w:space="0" w:color="auto"/>
+        <w:insideH w:val="single" w:sz="4" w:space="0" w:color="auto"/>
+        <w:insideV w:val="single" w:sz="4" w:space="0" w:color="auto"/>
+      </w:tblBorders>
+      <w:tblCellMar>
+        <w:top w:w="0" w:type="dxa"/>
+        <w:left w:w="108" w:type="dxa"/>
+        <w:bottom w:w="0" w:type="dxa"/>
+        <w:right w:w="108" w:type="dxa"/>
+      </w:tblCellMar>
+    </w:tblPr>
+  </w:style>
 </w:styles>
 </file>
 

</xml_diff>